<commit_message>
new ERD + word
</commit_message>
<xml_diff>
--- a/TienDoLamViec/Họp Nhóm.docx
+++ b/TienDoLamViec/Họp Nhóm.docx
@@ -62,7 +62,7 @@
                     </pic:cNvPicPr>
                   </pic:nvPicPr>
                   <pic:blipFill>
-                    <a:blip r:embed="rId4">
+                    <a:blip r:embed="rId5">
                       <a:extLst>
                         <a:ext uri="{28A0092B-C50C-407E-A947-70E740481C1C}">
                           <a14:useLocalDpi xmlns:a14="http://schemas.microsoft.com/office/drawing/2010/main" val="0"/>
@@ -139,7 +139,7 @@
                     <pic:cNvPicPr/>
                   </pic:nvPicPr>
                   <pic:blipFill>
-                    <a:blip r:embed="rId5"/>
+                    <a:blip r:embed="rId6"/>
                     <a:stretch>
                       <a:fillRect/>
                     </a:stretch>
@@ -298,7 +298,7 @@
                     <pic:cNvPicPr/>
                   </pic:nvPicPr>
                   <pic:blipFill>
-                    <a:blip r:embed="rId6"/>
+                    <a:blip r:embed="rId7"/>
                     <a:stretch>
                       <a:fillRect/>
                     </a:stretch>
@@ -441,6 +441,466 @@
         </w:rPr>
       </w:pPr>
     </w:p>
+    <w:p>
+      <w:pPr>
+        <w:rPr>
+          <w:sz w:val="26"/>
+          <w:szCs w:val="26"/>
+        </w:rPr>
+      </w:pPr>
+    </w:p>
+    <w:p>
+      <w:pPr>
+        <w:rPr>
+          <w:sz w:val="26"/>
+          <w:szCs w:val="26"/>
+        </w:rPr>
+      </w:pPr>
+    </w:p>
+    <w:p>
+      <w:pPr>
+        <w:rPr>
+          <w:sz w:val="26"/>
+          <w:szCs w:val="26"/>
+        </w:rPr>
+      </w:pPr>
+    </w:p>
+    <w:p>
+      <w:pPr>
+        <w:rPr>
+          <w:sz w:val="26"/>
+          <w:szCs w:val="26"/>
+        </w:rPr>
+      </w:pPr>
+    </w:p>
+    <w:p>
+      <w:pPr>
+        <w:rPr>
+          <w:sz w:val="26"/>
+          <w:szCs w:val="26"/>
+        </w:rPr>
+      </w:pPr>
+    </w:p>
+    <w:p>
+      <w:pPr>
+        <w:rPr>
+          <w:sz w:val="26"/>
+          <w:szCs w:val="26"/>
+        </w:rPr>
+      </w:pPr>
+    </w:p>
+    <w:p>
+      <w:pPr>
+        <w:rPr>
+          <w:sz w:val="26"/>
+          <w:szCs w:val="26"/>
+        </w:rPr>
+      </w:pPr>
+    </w:p>
+    <w:p>
+      <w:pPr>
+        <w:rPr>
+          <w:sz w:val="26"/>
+          <w:szCs w:val="26"/>
+        </w:rPr>
+      </w:pPr>
+    </w:p>
+    <w:p>
+      <w:pPr>
+        <w:rPr>
+          <w:sz w:val="26"/>
+          <w:szCs w:val="26"/>
+        </w:rPr>
+      </w:pPr>
+    </w:p>
+    <w:p>
+      <w:pPr>
+        <w:rPr>
+          <w:sz w:val="26"/>
+          <w:szCs w:val="26"/>
+        </w:rPr>
+      </w:pPr>
+    </w:p>
+    <w:p>
+      <w:pPr>
+        <w:rPr>
+          <w:sz w:val="26"/>
+          <w:szCs w:val="26"/>
+        </w:rPr>
+      </w:pPr>
+      <w:r>
+        <w:rPr>
+          <w:sz w:val="26"/>
+          <w:szCs w:val="26"/>
+        </w:rPr>
+        <w:lastRenderedPageBreak/>
+        <w:t>Ngày 25/4/2023</w:t>
+      </w:r>
+    </w:p>
+    <w:p>
+      <w:pPr>
+        <w:pStyle w:val="oancuaDanhsach"/>
+        <w:numPr>
+          <w:ilvl w:val="0"/>
+          <w:numId w:val="1"/>
+        </w:numPr>
+        <w:rPr>
+          <w:sz w:val="26"/>
+          <w:szCs w:val="26"/>
+        </w:rPr>
+      </w:pPr>
+      <w:r>
+        <w:rPr>
+          <w:sz w:val="26"/>
+          <w:szCs w:val="26"/>
+        </w:rPr>
+        <w:t>Thay đổi form login (mã nv + password)</w:t>
+      </w:r>
+      <w:r>
+        <w:rPr>
+          <w:sz w:val="26"/>
+          <w:szCs w:val="26"/>
+        </w:rPr>
+        <w:br/>
+        <w:t>+)tài khoản nhân viên được so khớp với kho data sql</w:t>
+      </w:r>
+      <w:r>
+        <w:rPr>
+          <w:sz w:val="26"/>
+          <w:szCs w:val="26"/>
+        </w:rPr>
+        <w:br/>
+        <w:t>+)tài khoản quản lý (admin,admin)</w:t>
+      </w:r>
+    </w:p>
+    <w:p>
+      <w:pPr>
+        <w:pStyle w:val="oancuaDanhsach"/>
+        <w:numPr>
+          <w:ilvl w:val="0"/>
+          <w:numId w:val="1"/>
+        </w:numPr>
+        <w:rPr>
+          <w:sz w:val="26"/>
+          <w:szCs w:val="26"/>
+        </w:rPr>
+      </w:pPr>
+      <w:r>
+        <w:rPr>
+          <w:sz w:val="26"/>
+          <w:szCs w:val="26"/>
+        </w:rPr>
+        <w:t>Form quản lý -&gt; quản lý nhân viên: thêm field password</w:t>
+      </w:r>
+      <w:r>
+        <w:rPr>
+          <w:sz w:val="26"/>
+          <w:szCs w:val="26"/>
+        </w:rPr>
+        <w:br/>
+      </w:r>
+      <w:r>
+        <w:rPr>
+          <w:sz w:val="26"/>
+          <w:szCs w:val="26"/>
+        </w:rPr>
+        <w:drawing>
+          <wp:inline distT="0" distB="0" distL="0" distR="0" wp14:anchorId="18E85F19" wp14:editId="2594F2CA">
+            <wp:extent cx="3667637" cy="3286584"/>
+            <wp:effectExtent l="0" t="0" r="9525" b="9525"/>
+            <wp:docPr id="759556725" name="Hình ảnh 1" descr="Ảnh có chứa bàn&#10;&#10;Mô tả được tạo tự động"/>
+            <wp:cNvGraphicFramePr>
+              <a:graphicFrameLocks xmlns:a="http://schemas.openxmlformats.org/drawingml/2006/main" noChangeAspect="1"/>
+            </wp:cNvGraphicFramePr>
+            <a:graphic xmlns:a="http://schemas.openxmlformats.org/drawingml/2006/main">
+              <a:graphicData uri="http://schemas.openxmlformats.org/drawingml/2006/picture">
+                <pic:pic xmlns:pic="http://schemas.openxmlformats.org/drawingml/2006/picture">
+                  <pic:nvPicPr>
+                    <pic:cNvPr id="759556725" name="Hình ảnh 1" descr="Ảnh có chứa bàn&#10;&#10;Mô tả được tạo tự động"/>
+                    <pic:cNvPicPr/>
+                  </pic:nvPicPr>
+                  <pic:blipFill>
+                    <a:blip r:embed="rId8"/>
+                    <a:stretch>
+                      <a:fillRect/>
+                    </a:stretch>
+                  </pic:blipFill>
+                  <pic:spPr>
+                    <a:xfrm>
+                      <a:off x="0" y="0"/>
+                      <a:ext cx="3667637" cy="3286584"/>
+                    </a:xfrm>
+                    <a:prstGeom prst="rect">
+                      <a:avLst/>
+                    </a:prstGeom>
+                  </pic:spPr>
+                </pic:pic>
+              </a:graphicData>
+            </a:graphic>
+          </wp:inline>
+        </w:drawing>
+      </w:r>
+    </w:p>
+    <w:p>
+      <w:pPr>
+        <w:pStyle w:val="oancuaDanhsach"/>
+        <w:numPr>
+          <w:ilvl w:val="0"/>
+          <w:numId w:val="1"/>
+        </w:numPr>
+        <w:rPr>
+          <w:sz w:val="26"/>
+          <w:szCs w:val="26"/>
+        </w:rPr>
+      </w:pPr>
+      <w:r>
+        <w:rPr>
+          <w:sz w:val="26"/>
+          <w:szCs w:val="26"/>
+        </w:rPr>
+        <w:t xml:space="preserve">Form nhân viên -&gt; phiếu đặt phòng liên kết với hóa đơn thanh toán qua khóa phụ: </w:t>
+      </w:r>
+      <w:r>
+        <w:rPr>
+          <w:sz w:val="26"/>
+          <w:szCs w:val="26"/>
+        </w:rPr>
+        <w:t>#PhieuDatPhongMaDatPhong</w:t>
+      </w:r>
+      <w:r>
+        <w:rPr>
+          <w:sz w:val="26"/>
+          <w:szCs w:val="26"/>
+        </w:rPr>
+        <w:br/>
+      </w:r>
+      <w:r>
+        <w:rPr>
+          <w:sz w:val="26"/>
+          <w:szCs w:val="26"/>
+        </w:rPr>
+        <w:drawing>
+          <wp:inline distT="0" distB="0" distL="0" distR="0" wp14:anchorId="460BD8A3" wp14:editId="4415A129">
+            <wp:extent cx="5943600" cy="2037715"/>
+            <wp:effectExtent l="0" t="0" r="0" b="635"/>
+            <wp:docPr id="1565765686" name="Hình ảnh 1"/>
+            <wp:cNvGraphicFramePr>
+              <a:graphicFrameLocks xmlns:a="http://schemas.openxmlformats.org/drawingml/2006/main" noChangeAspect="1"/>
+            </wp:cNvGraphicFramePr>
+            <a:graphic xmlns:a="http://schemas.openxmlformats.org/drawingml/2006/main">
+              <a:graphicData uri="http://schemas.openxmlformats.org/drawingml/2006/picture">
+                <pic:pic xmlns:pic="http://schemas.openxmlformats.org/drawingml/2006/picture">
+                  <pic:nvPicPr>
+                    <pic:cNvPr id="1565765686" name=""/>
+                    <pic:cNvPicPr/>
+                  </pic:nvPicPr>
+                  <pic:blipFill>
+                    <a:blip r:embed="rId9"/>
+                    <a:stretch>
+                      <a:fillRect/>
+                    </a:stretch>
+                  </pic:blipFill>
+                  <pic:spPr>
+                    <a:xfrm>
+                      <a:off x="0" y="0"/>
+                      <a:ext cx="5943600" cy="2037715"/>
+                    </a:xfrm>
+                    <a:prstGeom prst="rect">
+                      <a:avLst/>
+                    </a:prstGeom>
+                  </pic:spPr>
+                </pic:pic>
+              </a:graphicData>
+            </a:graphic>
+          </wp:inline>
+        </w:drawing>
+      </w:r>
+    </w:p>
+    <w:p>
+      <w:pPr>
+        <w:pStyle w:val="oancuaDanhsach"/>
+        <w:numPr>
+          <w:ilvl w:val="0"/>
+          <w:numId w:val="1"/>
+        </w:numPr>
+        <w:rPr>
+          <w:sz w:val="26"/>
+          <w:szCs w:val="26"/>
+        </w:rPr>
+      </w:pPr>
+      <w:r>
+        <w:rPr>
+          <w:sz w:val="26"/>
+          <w:szCs w:val="26"/>
+        </w:rPr>
+        <w:lastRenderedPageBreak/>
+        <w:t>Thêm 1 table trong sql: QuanLyDichVuPhong</w:t>
+      </w:r>
+      <w:r>
+        <w:rPr>
+          <w:sz w:val="26"/>
+          <w:szCs w:val="26"/>
+        </w:rPr>
+        <w:br/>
+      </w:r>
+      <w:r>
+        <w:rPr>
+          <w:sz w:val="26"/>
+          <w:szCs w:val="26"/>
+        </w:rPr>
+        <w:drawing>
+          <wp:inline distT="0" distB="0" distL="0" distR="0" wp14:anchorId="4F7C72DC" wp14:editId="744F3DEE">
+            <wp:extent cx="4143953" cy="2400635"/>
+            <wp:effectExtent l="0" t="0" r="9525" b="0"/>
+            <wp:docPr id="1641109612" name="Hình ảnh 1" descr="Ảnh có chứa biểu đồ, bàn&#10;&#10;Mô tả được tạo tự động"/>
+            <wp:cNvGraphicFramePr>
+              <a:graphicFrameLocks xmlns:a="http://schemas.openxmlformats.org/drawingml/2006/main" noChangeAspect="1"/>
+            </wp:cNvGraphicFramePr>
+            <a:graphic xmlns:a="http://schemas.openxmlformats.org/drawingml/2006/main">
+              <a:graphicData uri="http://schemas.openxmlformats.org/drawingml/2006/picture">
+                <pic:pic xmlns:pic="http://schemas.openxmlformats.org/drawingml/2006/picture">
+                  <pic:nvPicPr>
+                    <pic:cNvPr id="1641109612" name="Hình ảnh 1" descr="Ảnh có chứa biểu đồ, bàn&#10;&#10;Mô tả được tạo tự động"/>
+                    <pic:cNvPicPr/>
+                  </pic:nvPicPr>
+                  <pic:blipFill>
+                    <a:blip r:embed="rId10"/>
+                    <a:stretch>
+                      <a:fillRect/>
+                    </a:stretch>
+                  </pic:blipFill>
+                  <pic:spPr>
+                    <a:xfrm>
+                      <a:off x="0" y="0"/>
+                      <a:ext cx="4143953" cy="2400635"/>
+                    </a:xfrm>
+                    <a:prstGeom prst="rect">
+                      <a:avLst/>
+                    </a:prstGeom>
+                  </pic:spPr>
+                </pic:pic>
+              </a:graphicData>
+            </a:graphic>
+          </wp:inline>
+        </w:drawing>
+      </w:r>
+    </w:p>
+    <w:p>
+      <w:pPr>
+        <w:pStyle w:val="oancuaDanhsach"/>
+        <w:numPr>
+          <w:ilvl w:val="0"/>
+          <w:numId w:val="1"/>
+        </w:numPr>
+        <w:rPr>
+          <w:sz w:val="26"/>
+          <w:szCs w:val="26"/>
+        </w:rPr>
+      </w:pPr>
+      <w:r>
+        <w:rPr>
+          <w:sz w:val="26"/>
+          <w:szCs w:val="26"/>
+        </w:rPr>
+        <w:t>Cập nhật ERD (file vpp đính kèm)</w:t>
+      </w:r>
+    </w:p>
+    <w:p>
+      <w:pPr>
+        <w:pStyle w:val="oancuaDanhsach"/>
+        <w:numPr>
+          <w:ilvl w:val="0"/>
+          <w:numId w:val="1"/>
+        </w:numPr>
+        <w:spacing w:after="105" w:line="240" w:lineRule="auto"/>
+        <w:ind w:right="390"/>
+        <w:rPr>
+          <w:rFonts w:ascii="Times New Roman" w:eastAsia="Times New Roman" w:hAnsi="Times New Roman" w:cs="Times New Roman"/>
+          <w:kern w:val="0"/>
+          <w:sz w:val="24"/>
+          <w:szCs w:val="24"/>
+          <w14:ligatures w14:val="none"/>
+        </w:rPr>
+      </w:pPr>
+      <w:r>
+        <w:rPr>
+          <w:rFonts w:ascii="Times New Roman" w:eastAsia="Times New Roman" w:hAnsi="Times New Roman" w:cs="Times New Roman"/>
+          <w:kern w:val="0"/>
+          <w:sz w:val="24"/>
+          <w:szCs w:val="24"/>
+          <w14:ligatures w14:val="none"/>
+        </w:rPr>
+        <w:t xml:space="preserve">+) các txt field mặc định sẽ là setEditable(false)-&gt;{gọi tắt là ẩn} và btn Lưu setEnable(false) để kh cho chỉnh sửa dữ liệu và thao tác với btn (ReadOnly) </w:t>
+      </w:r>
+      <w:r>
+        <w:rPr>
+          <w:rFonts w:ascii="Times New Roman" w:eastAsia="Times New Roman" w:hAnsi="Times New Roman" w:cs="Times New Roman"/>
+          <w:kern w:val="0"/>
+          <w:sz w:val="24"/>
+          <w:szCs w:val="24"/>
+          <w14:ligatures w14:val="none"/>
+        </w:rPr>
+        <w:br/>
+      </w:r>
+      <w:r>
+        <w:rPr>
+          <w:rFonts w:ascii="Times New Roman" w:eastAsia="Times New Roman" w:hAnsi="Times New Roman" w:cs="Times New Roman"/>
+          <w:kern w:val="0"/>
+          <w:sz w:val="24"/>
+          <w:szCs w:val="24"/>
+          <w14:ligatures w14:val="none"/>
+        </w:rPr>
+        <w:t xml:space="preserve">+) Khi bấm vào btn Thêm thực hiện setEnable(true) btn Lưu và setEditable(true) các txt field để tiến hành nhập liệu. Đồng thời btn Thêm sẽ "ẩn" đi </w:t>
+      </w:r>
+      <w:r>
+        <w:rPr>
+          <w:rFonts w:ascii="Times New Roman" w:eastAsia="Times New Roman" w:hAnsi="Times New Roman" w:cs="Times New Roman"/>
+          <w:kern w:val="0"/>
+          <w:sz w:val="24"/>
+          <w:szCs w:val="24"/>
+          <w14:ligatures w14:val="none"/>
+        </w:rPr>
+        <w:br/>
+      </w:r>
+      <w:r>
+        <w:rPr>
+          <w:rFonts w:ascii="Times New Roman" w:eastAsia="Times New Roman" w:hAnsi="Times New Roman" w:cs="Times New Roman"/>
+          <w:kern w:val="0"/>
+          <w:sz w:val="24"/>
+          <w:szCs w:val="24"/>
+          <w14:ligatures w14:val="none"/>
+        </w:rPr>
+        <w:t>+) Khi hoàn tất nhập liệu cũng như kiểm tra regex, bấm btn Lưu để lưu data vào table và insert vào sql. Thực hiện xong tất cả trở về bước đầu tiên</w:t>
+      </w:r>
+    </w:p>
+    <w:p>
+      <w:pPr>
+        <w:pStyle w:val="oancuaDanhsach"/>
+        <w:numPr>
+          <w:ilvl w:val="0"/>
+          <w:numId w:val="1"/>
+        </w:numPr>
+        <w:spacing w:after="105" w:line="240" w:lineRule="auto"/>
+        <w:ind w:right="390"/>
+        <w:rPr>
+          <w:rFonts w:ascii="Times New Roman" w:eastAsia="Times New Roman" w:hAnsi="Times New Roman" w:cs="Times New Roman"/>
+          <w:kern w:val="0"/>
+          <w:sz w:val="24"/>
+          <w:szCs w:val="24"/>
+          <w14:ligatures w14:val="none"/>
+        </w:rPr>
+      </w:pPr>
+      <w:r>
+        <w:rPr>
+          <w:rFonts w:ascii="Times New Roman" w:eastAsia="Times New Roman" w:hAnsi="Times New Roman" w:cs="Times New Roman"/>
+          <w:kern w:val="0"/>
+          <w:sz w:val="24"/>
+          <w:szCs w:val="24"/>
+          <w14:ligatures w14:val="none"/>
+        </w:rPr>
+        <w:t>Chỉnh sửa field ngày đặt phòng form quản lý phiếu đặt phòng</w:t>
+      </w:r>
+    </w:p>
     <w:sectPr>
       <w:pgSz w:w="12240" w:h="15840"/>
       <w:pgMar w:top="1440" w:right="1440" w:bottom="1440" w:left="1440" w:header="720" w:footer="720" w:gutter="0"/>
@@ -449,6 +909,103 @@
     </w:sectPr>
   </w:body>
 </w:document>
+</file>
+
+<file path=word/numbering.xml><?xml version="1.0" encoding="utf-8"?>
+<w:numbering xmlns:wpc="http://schemas.microsoft.com/office/word/2010/wordprocessingCanvas" xmlns:cx="http://schemas.microsoft.com/office/drawing/2014/chartex" xmlns:cx1="http://schemas.microsoft.com/office/drawing/2015/9/8/chartex" xmlns:cx2="http://schemas.microsoft.com/office/drawing/2015/10/21/chartex" xmlns:cx3="http://schemas.microsoft.com/office/drawing/2016/5/9/chartex" xmlns:cx4="http://schemas.microsoft.com/office/drawing/2016/5/10/chartex" xmlns:cx5="http://schemas.microsoft.com/office/drawing/2016/5/11/chartex" xmlns:cx6="http://schemas.microsoft.com/office/drawing/2016/5/12/chartex" xmlns:cx7="http://schemas.microsoft.com/office/drawing/2016/5/13/chartex" xmlns:cx8="http://schemas.microsoft.com/office/drawing/2016/5/14/chartex" xmlns:mc="http://schemas.openxmlformats.org/markup-compatibility/2006" xmlns:aink="http://schemas.microsoft.com/office/drawing/2016/ink" xmlns:am3d="http://schemas.microsoft.com/office/drawing/2017/model3d" xmlns:o="urn:schemas-microsoft-com:office:office" xmlns:oel="http://schemas.microsoft.com/office/2019/extlst" xmlns:r="http://schemas.openxmlformats.org/officeDocument/2006/relationships" xmlns:m="http://schemas.openxmlformats.org/officeDocument/2006/math" xmlns:v="urn:schemas-microsoft-com:vml" xmlns:wp14="http://schemas.microsoft.com/office/word/2010/wordprocessingDrawing" xmlns:wp="http://schemas.openxmlformats.org/drawingml/2006/wordprocessingDrawing" xmlns:w10="urn:schemas-microsoft-com:office:word" xmlns:w="http://schemas.openxmlformats.org/wordprocessingml/2006/main" xmlns:w14="http://schemas.microsoft.com/office/word/2010/wordml" xmlns:w15="http://schemas.microsoft.com/office/word/2012/wordml" xmlns:w16cex="http://schemas.microsoft.com/office/word/2018/wordml/cex" xmlns:w16cid="http://schemas.microsoft.com/office/word/2016/wordml/cid" xmlns:w16="http://schemas.microsoft.com/office/word/2018/wordml" xmlns:w16du="http://schemas.microsoft.com/office/word/2023/wordml/word16du" xmlns:w16sdtdh="http://schemas.microsoft.com/office/word/2020/wordml/sdtdatahash" xmlns:w16se="http://schemas.microsoft.com/office/word/2015/wordml/symex" xmlns:wpg="http://schemas.microsoft.com/office/word/2010/wordprocessingGroup" xmlns:wpi="http://schemas.microsoft.com/office/word/2010/wordprocessingInk" xmlns:wne="http://schemas.microsoft.com/office/word/2006/wordml" xmlns:wps="http://schemas.microsoft.com/office/word/2010/wordprocessingShape" mc:Ignorable="w14 w15 w16se w16cid w16 w16cex w16sdtdh wp14">
+  <w:abstractNum w:abstractNumId="0" w15:restartNumberingAfterBreak="0">
+    <w:nsid w:val="5EFB015E"/>
+    <w:multiLevelType w:val="hybridMultilevel"/>
+    <w:tmpl w:val="5F2C8484"/>
+    <w:lvl w:ilvl="0" w:tplc="04090011">
+      <w:start w:val="1"/>
+      <w:numFmt w:val="decimal"/>
+      <w:lvlText w:val="%1)"/>
+      <w:lvlJc w:val="left"/>
+      <w:pPr>
+        <w:ind w:left="720" w:hanging="360"/>
+      </w:pPr>
+      <w:rPr>
+        <w:rFonts w:hint="default"/>
+      </w:rPr>
+    </w:lvl>
+    <w:lvl w:ilvl="1" w:tplc="04090019" w:tentative="1">
+      <w:start w:val="1"/>
+      <w:numFmt w:val="lowerLetter"/>
+      <w:lvlText w:val="%2."/>
+      <w:lvlJc w:val="left"/>
+      <w:pPr>
+        <w:ind w:left="1440" w:hanging="360"/>
+      </w:pPr>
+    </w:lvl>
+    <w:lvl w:ilvl="2" w:tplc="0409001B" w:tentative="1">
+      <w:start w:val="1"/>
+      <w:numFmt w:val="lowerRoman"/>
+      <w:lvlText w:val="%3."/>
+      <w:lvlJc w:val="right"/>
+      <w:pPr>
+        <w:ind w:left="2160" w:hanging="180"/>
+      </w:pPr>
+    </w:lvl>
+    <w:lvl w:ilvl="3" w:tplc="0409000F" w:tentative="1">
+      <w:start w:val="1"/>
+      <w:numFmt w:val="decimal"/>
+      <w:lvlText w:val="%4."/>
+      <w:lvlJc w:val="left"/>
+      <w:pPr>
+        <w:ind w:left="2880" w:hanging="360"/>
+      </w:pPr>
+    </w:lvl>
+    <w:lvl w:ilvl="4" w:tplc="04090019" w:tentative="1">
+      <w:start w:val="1"/>
+      <w:numFmt w:val="lowerLetter"/>
+      <w:lvlText w:val="%5."/>
+      <w:lvlJc w:val="left"/>
+      <w:pPr>
+        <w:ind w:left="3600" w:hanging="360"/>
+      </w:pPr>
+    </w:lvl>
+    <w:lvl w:ilvl="5" w:tplc="0409001B" w:tentative="1">
+      <w:start w:val="1"/>
+      <w:numFmt w:val="lowerRoman"/>
+      <w:lvlText w:val="%6."/>
+      <w:lvlJc w:val="right"/>
+      <w:pPr>
+        <w:ind w:left="4320" w:hanging="180"/>
+      </w:pPr>
+    </w:lvl>
+    <w:lvl w:ilvl="6" w:tplc="0409000F" w:tentative="1">
+      <w:start w:val="1"/>
+      <w:numFmt w:val="decimal"/>
+      <w:lvlText w:val="%7."/>
+      <w:lvlJc w:val="left"/>
+      <w:pPr>
+        <w:ind w:left="5040" w:hanging="360"/>
+      </w:pPr>
+    </w:lvl>
+    <w:lvl w:ilvl="7" w:tplc="04090019" w:tentative="1">
+      <w:start w:val="1"/>
+      <w:numFmt w:val="lowerLetter"/>
+      <w:lvlText w:val="%8."/>
+      <w:lvlJc w:val="left"/>
+      <w:pPr>
+        <w:ind w:left="5760" w:hanging="360"/>
+      </w:pPr>
+    </w:lvl>
+    <w:lvl w:ilvl="8" w:tplc="0409001B" w:tentative="1">
+      <w:start w:val="1"/>
+      <w:numFmt w:val="lowerRoman"/>
+      <w:lvlText w:val="%9."/>
+      <w:lvlJc w:val="right"/>
+      <w:pPr>
+        <w:ind w:left="6480" w:hanging="180"/>
+      </w:pPr>
+    </w:lvl>
+  </w:abstractNum>
+  <w:num w:numId="1" w16cid:durableId="1599751283">
+    <w:abstractNumId w:val="0"/>
+  </w:num>
+</w:numbering>
 </file>
 
 <file path=word/styles.xml><?xml version="1.0" encoding="utf-8"?>
@@ -879,6 +1436,37 @@
     <w:semiHidden/>
     <w:unhideWhenUsed/>
   </w:style>
+  <w:style w:type="paragraph" w:styleId="oancuaDanhsach">
+    <w:name w:val="List Paragraph"/>
+    <w:basedOn w:val="Binhthng"/>
+    <w:uiPriority w:val="34"/>
+    <w:qFormat/>
+    <w:rsid w:val="00965761"/>
+    <w:pPr>
+      <w:ind w:left="720"/>
+      <w:contextualSpacing/>
+    </w:pPr>
+  </w:style>
+  <w:style w:type="character" w:customStyle="1" w:styleId="text">
+    <w:name w:val="text"/>
+    <w:basedOn w:val="Phngmcinhcuaoanvn"/>
+    <w:rsid w:val="006601CF"/>
+  </w:style>
+  <w:style w:type="character" w:customStyle="1" w:styleId="file-messagecontent-info-wrapper-size">
+    <w:name w:val="file-message__content-info-wrapper-size"/>
+    <w:basedOn w:val="Phngmcinhcuaoanvn"/>
+    <w:rsid w:val="006601CF"/>
+  </w:style>
+  <w:style w:type="character" w:customStyle="1" w:styleId="file-messagecontent-info-size">
+    <w:name w:val="file-message__content-info-size"/>
+    <w:basedOn w:val="Phngmcinhcuaoanvn"/>
+    <w:rsid w:val="006601CF"/>
+  </w:style>
+  <w:style w:type="character" w:customStyle="1" w:styleId="file-messagecontent-info-tick-text">
+    <w:name w:val="file-message__content-info-tick-text"/>
+    <w:basedOn w:val="Phngmcinhcuaoanvn"/>
+    <w:rsid w:val="006601CF"/>
+  </w:style>
 </w:styles>
 </file>
 

</xml_diff>